<commit_message>
update tài liệu git
</commit_message>
<xml_diff>
--- a/03. Documents/Cài đặt SSH server trên máy ảo.docx
+++ b/03. Documents/Cài đặt SSH server trên máy ảo.docx
@@ -47,8 +47,6 @@
           <w:color w:val="2E74B5" w:themeColor="accent1" w:themeShade="BF"/>
         </w:rPr>
       </w:pPr>
-      <w:bookmarkStart w:id="0" w:name="_GoBack"/>
-      <w:bookmarkEnd w:id="0"/>
     </w:p>
     <w:p>
       <w:pPr>
@@ -394,7 +392,7 @@
         <w:t>Nó sẽ hỏi bạn muốn lưu private key này vào đâu, mặc định nó sẽ lưu vào </w:t>
       </w:r>
       <w:r>
-        <w:t>C:/Users/username/</w:t>
+        <w:t>C:\Users\username\</w:t>
       </w:r>
       <w:r>
         <w:t>.ssh</w:t>
@@ -489,8 +487,32 @@
     <w:p>
       <w:pPr>
         <w:shd w:val="clear" w:color="auto" w:fill="FFFFFF"/>
-        <w:spacing w:after="255" w:line="240" w:lineRule="auto"/>
-      </w:pPr>
+        <w:spacing w:after="0" w:line="240" w:lineRule="auto"/>
+      </w:pPr>
+      <w:r>
+        <w:t xml:space="preserve">Như trên hình ví dụ thì đường dẫn public key và private key sẽ là </w:t>
+      </w:r>
+      <w:r>
+        <w:rPr>
+          <w:b/>
+        </w:rPr>
+        <w:t>C:\Users\</w:t>
+      </w:r>
+      <w:r>
+        <w:rPr>
+          <w:b/>
+        </w:rPr>
+        <w:t>phamthanh</w:t>
+      </w:r>
+      <w:r>
+        <w:rPr>
+          <w:b/>
+        </w:rPr>
+        <w:t>\.ssh</w:t>
+      </w:r>
+      <w:r>
+        <w:t xml:space="preserve"> .</w:t>
+      </w:r>
       <w:r>
         <w:t xml:space="preserve">Trong đó bạn có thể thấy nó có ghi đường dẫn lưu file private key (id_rsa) và file public key </w:t>
       </w:r>
@@ -1029,8 +1051,8 @@
         </w:rPr>
         <w:drawing>
           <wp:inline distT="0" distB="0" distL="0" distR="0" wp14:anchorId="17858CA8" wp14:editId="45349BAA">
-            <wp:extent cx="5086350" cy="4295775"/>
-            <wp:effectExtent l="0" t="0" r="0" b="9525"/>
+            <wp:extent cx="5305246" cy="4480648"/>
+            <wp:effectExtent l="0" t="0" r="0" b="0"/>
             <wp:docPr id="11" name="Picture 11"/>
             <wp:cNvGraphicFramePr>
               <a:graphicFrameLocks xmlns:a="http://schemas.openxmlformats.org/drawingml/2006/main" noChangeAspect="1"/>
@@ -1051,7 +1073,7 @@
                   <pic:spPr>
                     <a:xfrm>
                       <a:off x="0" y="0"/>
-                      <a:ext cx="5086350" cy="4295775"/>
+                      <a:ext cx="5316270" cy="4489958"/>
                     </a:xfrm>
                     <a:prstGeom prst="rect">
                       <a:avLst/>
@@ -1067,322 +1089,16 @@
     <w:p>
       <w:r>
         <w:lastRenderedPageBreak/>
-        <w:t xml:space="preserve">Trên server mở git-bash và tạo một repo </w:t>
-      </w:r>
-    </w:p>
-    <w:p>
-      <w:pPr>
-        <w:pBdr>
-          <w:top w:val="single" w:sz="4" w:space="1" w:color="auto"/>
-          <w:left w:val="single" w:sz="4" w:space="4" w:color="auto"/>
-          <w:bottom w:val="single" w:sz="4" w:space="1" w:color="auto"/>
-          <w:right w:val="single" w:sz="4" w:space="4" w:color="auto"/>
-        </w:pBdr>
-      </w:pPr>
-      <w:r>
-        <w:t>mkdir myrepo.git</w:t>
-      </w:r>
-    </w:p>
-    <w:p>
-      <w:pPr>
-        <w:pBdr>
-          <w:top w:val="single" w:sz="4" w:space="1" w:color="auto"/>
-          <w:left w:val="single" w:sz="4" w:space="4" w:color="auto"/>
-          <w:bottom w:val="single" w:sz="4" w:space="1" w:color="auto"/>
-          <w:right w:val="single" w:sz="4" w:space="4" w:color="auto"/>
-        </w:pBdr>
-      </w:pPr>
-      <w:r>
-        <w:t>cd myrepo.git</w:t>
-      </w:r>
-    </w:p>
-    <w:p>
-      <w:pPr>
-        <w:pBdr>
-          <w:top w:val="single" w:sz="4" w:space="1" w:color="auto"/>
-          <w:left w:val="single" w:sz="4" w:space="4" w:color="auto"/>
-          <w:bottom w:val="single" w:sz="4" w:space="1" w:color="auto"/>
-          <w:right w:val="single" w:sz="4" w:space="4" w:color="auto"/>
-        </w:pBdr>
-      </w:pPr>
-      <w:r>
-        <w:t>git init --bare</w:t>
-      </w:r>
-    </w:p>
-    <w:p>
-      <w:pPr>
-        <w:rPr>
-          <w:b/>
-          <w:color w:val="2E74B5" w:themeColor="accent1" w:themeShade="BF"/>
-          <w:sz w:val="28"/>
-          <w:szCs w:val="28"/>
-        </w:rPr>
-      </w:pPr>
-      <w:r>
-        <w:rPr>
-          <w:b/>
-          <w:color w:val="2E74B5" w:themeColor="accent1" w:themeShade="BF"/>
-          <w:sz w:val="28"/>
-          <w:szCs w:val="28"/>
-        </w:rPr>
-        <w:t xml:space="preserve">4, </w:t>
-      </w:r>
-      <w:r>
-        <w:rPr>
-          <w:b/>
-          <w:color w:val="2E74B5" w:themeColor="accent1" w:themeShade="BF"/>
-          <w:sz w:val="28"/>
-          <w:szCs w:val="28"/>
-        </w:rPr>
-        <w:t>Clone</w:t>
-      </w:r>
-      <w:r>
-        <w:rPr>
-          <w:b/>
-          <w:color w:val="2E74B5" w:themeColor="accent1" w:themeShade="BF"/>
-          <w:sz w:val="28"/>
-          <w:szCs w:val="28"/>
-        </w:rPr>
-        <w:t xml:space="preserve"> remote repo và push commit lên server</w:t>
-      </w:r>
-    </w:p>
-    <w:p>
-      <w:pPr>
-        <w:rPr>
-          <w:b/>
-          <w:color w:val="2E74B5" w:themeColor="accent1" w:themeShade="BF"/>
-        </w:rPr>
-      </w:pPr>
-      <w:r>
-        <w:t>Trên máy chính ,</w:t>
-      </w:r>
-      <w:r>
-        <w:t>ta mở git-bash và bắt đầu clone repo trên server</w:t>
-      </w:r>
-    </w:p>
-    <w:p>
-      <w:pPr>
-        <w:pBdr>
-          <w:top w:val="single" w:sz="4" w:space="1" w:color="auto"/>
-          <w:left w:val="single" w:sz="4" w:space="4" w:color="auto"/>
-          <w:bottom w:val="single" w:sz="4" w:space="1" w:color="auto"/>
-          <w:right w:val="single" w:sz="4" w:space="4" w:color="auto"/>
-        </w:pBdr>
-      </w:pPr>
-      <w:r>
-        <w:t xml:space="preserve">git </w:t>
-      </w:r>
-      <w:r>
-        <w:t xml:space="preserve">clone </w:t>
-      </w:r>
-      <w:r>
-        <w:t>ssh://</w:t>
-      </w:r>
-      <w:r>
-        <w:t>username@IP_Server</w:t>
-      </w:r>
-      <w:r>
-        <w:t>:</w:t>
-      </w:r>
-      <w:r>
-        <w:t>Port</w:t>
-      </w:r>
-      <w:r>
-        <w:t>/</w:t>
-      </w:r>
-      <w:r>
-        <w:t>path/</w:t>
-      </w:r>
-      <w:r>
-        <w:t>my</w:t>
-      </w:r>
-      <w:r>
-        <w:t>repo</w:t>
-      </w:r>
-      <w:r>
-        <w:t>.git</w:t>
-      </w:r>
-    </w:p>
-    <w:p>
-      <w:r>
-        <w:t>Trong đó:</w:t>
-      </w:r>
-    </w:p>
-    <w:p>
-      <w:r>
-        <w:t xml:space="preserve">+ </w:t>
-      </w:r>
-      <w:r>
-        <w:t>Username: Tên tài khoản đã tạo trên server</w:t>
-      </w:r>
-    </w:p>
-    <w:p>
-      <w:r>
-        <w:t xml:space="preserve">+ </w:t>
-      </w:r>
-      <w:r>
-        <w:t>IP_Server: địa chỉ ip của máy server</w:t>
-      </w:r>
-      <w:r>
-        <w:t xml:space="preserve"> hoặc tên máy server</w:t>
-      </w:r>
-    </w:p>
-    <w:p>
-      <w:r>
-        <w:t xml:space="preserve">+ </w:t>
-      </w:r>
-      <w:r>
-        <w:t>Port: Cổng kết nối đến server</w:t>
-      </w:r>
-    </w:p>
-    <w:p>
-      <w:r>
-        <w:t xml:space="preserve">+ </w:t>
-      </w:r>
-      <w:r>
-        <w:t>Path/</w:t>
-      </w:r>
-      <w:r>
-        <w:t>my</w:t>
-      </w:r>
-      <w:r>
-        <w:t>repo.git: Link đường dẫn đến repo đã tạo</w:t>
-      </w:r>
-    </w:p>
-    <w:p>
-      <w:r>
-        <w:t>T</w:t>
-      </w:r>
-      <w:r>
-        <w:t>a thử tạo một thay đổi sau đó tạo</w:t>
-      </w:r>
-      <w:r>
-        <w:t xml:space="preserve"> commit và push lên server</w:t>
-      </w:r>
-    </w:p>
-    <w:p>
-      <w:pPr>
-        <w:pBdr>
-          <w:top w:val="single" w:sz="4" w:space="1" w:color="auto"/>
-          <w:left w:val="single" w:sz="4" w:space="4" w:color="auto"/>
-          <w:bottom w:val="single" w:sz="4" w:space="1" w:color="auto"/>
-          <w:right w:val="single" w:sz="4" w:space="4" w:color="auto"/>
-        </w:pBdr>
-      </w:pPr>
-      <w:r>
-        <w:t>git add –all</w:t>
-      </w:r>
-    </w:p>
-    <w:p>
-      <w:pPr>
-        <w:pBdr>
-          <w:top w:val="single" w:sz="4" w:space="1" w:color="auto"/>
-          <w:left w:val="single" w:sz="4" w:space="4" w:color="auto"/>
-          <w:bottom w:val="single" w:sz="4" w:space="1" w:color="auto"/>
-          <w:right w:val="single" w:sz="4" w:space="4" w:color="auto"/>
-        </w:pBdr>
-      </w:pPr>
-      <w:r>
-        <w:t>git commit -am “</w:t>
-      </w:r>
-      <w:r>
-        <w:t>commit 1”</w:t>
-      </w:r>
-    </w:p>
-    <w:p>
-      <w:pPr>
-        <w:pBdr>
-          <w:top w:val="single" w:sz="4" w:space="1" w:color="auto"/>
-          <w:left w:val="single" w:sz="4" w:space="4" w:color="auto"/>
-          <w:bottom w:val="single" w:sz="4" w:space="1" w:color="auto"/>
-          <w:right w:val="single" w:sz="4" w:space="4" w:color="auto"/>
-        </w:pBdr>
-      </w:pPr>
-      <w:r>
-        <w:t>git push origin master</w:t>
-      </w:r>
-    </w:p>
-    <w:p>
-      <w:r>
-        <w:t xml:space="preserve">Về sau nếu bạn muốn </w:t>
-      </w:r>
-      <w:r>
-        <w:t>thay đổi tên đường dẫn url</w:t>
-      </w:r>
-      <w:r>
-        <w:t>, có thể gõ lệnh sau</w:t>
-      </w:r>
-    </w:p>
-    <w:p>
-      <w:pPr>
-        <w:pBdr>
-          <w:top w:val="single" w:sz="4" w:space="1" w:color="auto"/>
-          <w:left w:val="single" w:sz="4" w:space="4" w:color="auto"/>
-          <w:bottom w:val="single" w:sz="4" w:space="1" w:color="auto"/>
-          <w:right w:val="single" w:sz="4" w:space="4" w:color="auto"/>
-        </w:pBdr>
-      </w:pPr>
-      <w:r>
-        <w:t xml:space="preserve">$ git remote </w:t>
-      </w:r>
-      <w:r>
-        <w:t>set-url</w:t>
-      </w:r>
-      <w:r>
-        <w:t xml:space="preserve"> origin ssh://</w:t>
-      </w:r>
-      <w:r>
-        <w:t>username@IP_Server</w:t>
-      </w:r>
-      <w:r>
-        <w:t>:</w:t>
-      </w:r>
-      <w:r>
-        <w:t>Port</w:t>
-      </w:r>
-      <w:r>
-        <w:t>/</w:t>
-      </w:r>
-      <w:r>
-        <w:t>path/myrepo</w:t>
-      </w:r>
-      <w:r>
-        <w:t>.git</w:t>
-      </w:r>
-    </w:p>
-    <w:p>
-      <w:r>
-        <w:t xml:space="preserve">Nếu dùng </w:t>
-      </w:r>
-      <w:r>
-        <w:rPr>
-          <w:b/>
-        </w:rPr>
-        <w:t>Git D</w:t>
-      </w:r>
-      <w:r>
-        <w:rPr>
-          <w:b/>
-        </w:rPr>
-        <w:t xml:space="preserve">esktop </w:t>
-      </w:r>
-      <w:r>
-        <w:t>ta vào mục tạo clone và vào tab URL , điền đường dẫn đến server như ví dụ dưới đây</w:t>
-      </w:r>
-    </w:p>
-    <w:p>
-      <w:pPr>
-        <w:jc w:val="center"/>
-      </w:pPr>
-      <w:r>
-        <w:rPr>
-          <w:noProof/>
-        </w:rPr>
+        <w:t xml:space="preserve">Sau khi add window account xong, ta bắt đầu nhập mật khẩu cho account </w:t>
+      </w:r>
+    </w:p>
+    <w:p>
+      <w:r>
         <w:drawing>
-          <wp:inline distT="0" distB="0" distL="0" distR="0" wp14:anchorId="567651DA" wp14:editId="682A9363">
-            <wp:extent cx="4159250" cy="2518913"/>
-            <wp:effectExtent l="0" t="0" r="0" b="0"/>
-            <wp:docPr id="13" name="Picture 13"/>
+          <wp:inline distT="0" distB="0" distL="0" distR="0" wp14:anchorId="1939DFA1" wp14:editId="53338061">
+            <wp:extent cx="5730240" cy="4330460"/>
+            <wp:effectExtent l="0" t="0" r="3810" b="0"/>
+            <wp:docPr id="9" name="Picture 9"/>
             <wp:cNvGraphicFramePr>
               <a:graphicFrameLocks xmlns:a="http://schemas.openxmlformats.org/drawingml/2006/main" noChangeAspect="1"/>
             </wp:cNvGraphicFramePr>
@@ -1402,7 +1118,459 @@
                   <pic:spPr>
                     <a:xfrm>
                       <a:off x="0" y="0"/>
-                      <a:ext cx="4192662" cy="2539148"/>
+                      <a:ext cx="5758383" cy="4351728"/>
+                    </a:xfrm>
+                    <a:prstGeom prst="rect">
+                      <a:avLst/>
+                    </a:prstGeom>
+                  </pic:spPr>
+                </pic:pic>
+              </a:graphicData>
+            </a:graphic>
+          </wp:inline>
+        </w:drawing>
+      </w:r>
+    </w:p>
+    <w:p>
+      <w:r>
+        <w:rPr>
+          <w:noProof/>
+        </w:rPr>
+        <w:drawing>
+          <wp:inline distT="0" distB="0" distL="0" distR="0" wp14:anchorId="3C483E91" wp14:editId="0545F87A">
+            <wp:extent cx="5726825" cy="4080295"/>
+            <wp:effectExtent l="0" t="0" r="7620" b="0"/>
+            <wp:docPr id="14" name="Picture 14"/>
+            <wp:cNvGraphicFramePr>
+              <a:graphicFrameLocks xmlns:a="http://schemas.openxmlformats.org/drawingml/2006/main" noChangeAspect="1"/>
+            </wp:cNvGraphicFramePr>
+            <a:graphic xmlns:a="http://schemas.openxmlformats.org/drawingml/2006/main">
+              <a:graphicData uri="http://schemas.openxmlformats.org/drawingml/2006/picture">
+                <pic:pic xmlns:pic="http://schemas.openxmlformats.org/drawingml/2006/picture">
+                  <pic:nvPicPr>
+                    <pic:cNvPr id="1" name=""/>
+                    <pic:cNvPicPr/>
+                  </pic:nvPicPr>
+                  <pic:blipFill>
+                    <a:blip r:embed="rId20"/>
+                    <a:stretch>
+                      <a:fillRect/>
+                    </a:stretch>
+                  </pic:blipFill>
+                  <pic:spPr>
+                    <a:xfrm>
+                      <a:off x="0" y="0"/>
+                      <a:ext cx="5788316" cy="4124107"/>
+                    </a:xfrm>
+                    <a:prstGeom prst="rect">
+                      <a:avLst/>
+                    </a:prstGeom>
+                  </pic:spPr>
+                </pic:pic>
+              </a:graphicData>
+            </a:graphic>
+          </wp:inline>
+        </w:drawing>
+      </w:r>
+    </w:p>
+    <w:p>
+      <w:r>
+        <w:lastRenderedPageBreak/>
+        <w:t xml:space="preserve">Xong các bước trên thì bây giờ ta sẽ ấn vào </w:t>
+      </w:r>
+      <w:r>
+        <w:rPr>
+          <w:b/>
+        </w:rPr>
+        <w:t>start server</w:t>
+      </w:r>
+      <w:r>
+        <w:t xml:space="preserve"> để bắt đầu chạy server.</w:t>
+      </w:r>
+      <w:bookmarkStart w:id="0" w:name="_GoBack"/>
+      <w:bookmarkEnd w:id="0"/>
+    </w:p>
+    <w:p>
+      <w:r>
+        <w:rPr>
+          <w:noProof/>
+        </w:rPr>
+        <w:drawing>
+          <wp:inline distT="0" distB="0" distL="0" distR="0" wp14:anchorId="68B64D23" wp14:editId="727B7C20">
+            <wp:extent cx="5731510" cy="5006340"/>
+            <wp:effectExtent l="0" t="0" r="2540" b="3810"/>
+            <wp:docPr id="15" name="Picture 15"/>
+            <wp:cNvGraphicFramePr>
+              <a:graphicFrameLocks xmlns:a="http://schemas.openxmlformats.org/drawingml/2006/main" noChangeAspect="1"/>
+            </wp:cNvGraphicFramePr>
+            <a:graphic xmlns:a="http://schemas.openxmlformats.org/drawingml/2006/main">
+              <a:graphicData uri="http://schemas.openxmlformats.org/drawingml/2006/picture">
+                <pic:pic xmlns:pic="http://schemas.openxmlformats.org/drawingml/2006/picture">
+                  <pic:nvPicPr>
+                    <pic:cNvPr id="1" name=""/>
+                    <pic:cNvPicPr/>
+                  </pic:nvPicPr>
+                  <pic:blipFill>
+                    <a:blip r:embed="rId21"/>
+                    <a:stretch>
+                      <a:fillRect/>
+                    </a:stretch>
+                  </pic:blipFill>
+                  <pic:spPr>
+                    <a:xfrm>
+                      <a:off x="0" y="0"/>
+                      <a:ext cx="5731510" cy="5006340"/>
+                    </a:xfrm>
+                    <a:prstGeom prst="rect">
+                      <a:avLst/>
+                    </a:prstGeom>
+                  </pic:spPr>
+                </pic:pic>
+              </a:graphicData>
+            </a:graphic>
+          </wp:inline>
+        </w:drawing>
+      </w:r>
+    </w:p>
+    <w:p>
+      <w:r>
+        <w:t xml:space="preserve">Trên server mở git-bash và tạo một repo </w:t>
+      </w:r>
+    </w:p>
+    <w:p>
+      <w:pPr>
+        <w:pBdr>
+          <w:top w:val="single" w:sz="4" w:space="1" w:color="auto"/>
+          <w:left w:val="single" w:sz="4" w:space="4" w:color="auto"/>
+          <w:bottom w:val="single" w:sz="4" w:space="1" w:color="auto"/>
+          <w:right w:val="single" w:sz="4" w:space="4" w:color="auto"/>
+        </w:pBdr>
+      </w:pPr>
+      <w:r>
+        <w:t>mkdir myrepo.git</w:t>
+      </w:r>
+    </w:p>
+    <w:p>
+      <w:pPr>
+        <w:pBdr>
+          <w:top w:val="single" w:sz="4" w:space="1" w:color="auto"/>
+          <w:left w:val="single" w:sz="4" w:space="4" w:color="auto"/>
+          <w:bottom w:val="single" w:sz="4" w:space="1" w:color="auto"/>
+          <w:right w:val="single" w:sz="4" w:space="4" w:color="auto"/>
+        </w:pBdr>
+      </w:pPr>
+      <w:r>
+        <w:t>cd myrepo.git</w:t>
+      </w:r>
+    </w:p>
+    <w:p>
+      <w:pPr>
+        <w:pBdr>
+          <w:top w:val="single" w:sz="4" w:space="1" w:color="auto"/>
+          <w:left w:val="single" w:sz="4" w:space="4" w:color="auto"/>
+          <w:bottom w:val="single" w:sz="4" w:space="1" w:color="auto"/>
+          <w:right w:val="single" w:sz="4" w:space="4" w:color="auto"/>
+        </w:pBdr>
+      </w:pPr>
+      <w:r>
+        <w:t>git init --bare</w:t>
+      </w:r>
+    </w:p>
+    <w:p>
+      <w:pPr>
+        <w:rPr>
+          <w:b/>
+          <w:color w:val="2E74B5" w:themeColor="accent1" w:themeShade="BF"/>
+          <w:sz w:val="28"/>
+          <w:szCs w:val="28"/>
+        </w:rPr>
+      </w:pPr>
+      <w:r>
+        <w:rPr>
+          <w:b/>
+          <w:color w:val="2E74B5" w:themeColor="accent1" w:themeShade="BF"/>
+          <w:sz w:val="28"/>
+          <w:szCs w:val="28"/>
+        </w:rPr>
+        <w:t xml:space="preserve">4, </w:t>
+      </w:r>
+      <w:r>
+        <w:rPr>
+          <w:b/>
+          <w:color w:val="2E74B5" w:themeColor="accent1" w:themeShade="BF"/>
+          <w:sz w:val="28"/>
+          <w:szCs w:val="28"/>
+        </w:rPr>
+        <w:t>Clone</w:t>
+      </w:r>
+      <w:r>
+        <w:rPr>
+          <w:b/>
+          <w:color w:val="2E74B5" w:themeColor="accent1" w:themeShade="BF"/>
+          <w:sz w:val="28"/>
+          <w:szCs w:val="28"/>
+        </w:rPr>
+        <w:t xml:space="preserve"> remote repo và push commit lên server</w:t>
+      </w:r>
+    </w:p>
+    <w:p>
+      <w:pPr>
+        <w:rPr>
+          <w:b/>
+          <w:color w:val="2E74B5" w:themeColor="accent1" w:themeShade="BF"/>
+        </w:rPr>
+      </w:pPr>
+      <w:r>
+        <w:t>Trên máy chính ,</w:t>
+      </w:r>
+      <w:r>
+        <w:t>ta mở git-bash và bắt đầu clone repo trên server</w:t>
+      </w:r>
+    </w:p>
+    <w:p>
+      <w:pPr>
+        <w:pBdr>
+          <w:top w:val="single" w:sz="4" w:space="1" w:color="auto"/>
+          <w:left w:val="single" w:sz="4" w:space="4" w:color="auto"/>
+          <w:bottom w:val="single" w:sz="4" w:space="1" w:color="auto"/>
+          <w:right w:val="single" w:sz="4" w:space="4" w:color="auto"/>
+        </w:pBdr>
+      </w:pPr>
+      <w:r>
+        <w:t xml:space="preserve">git </w:t>
+      </w:r>
+      <w:r>
+        <w:t xml:space="preserve">clone </w:t>
+      </w:r>
+      <w:r>
+        <w:t>ssh://</w:t>
+      </w:r>
+      <w:r>
+        <w:t>username@IP_Server</w:t>
+      </w:r>
+      <w:r>
+        <w:t>:</w:t>
+      </w:r>
+      <w:r>
+        <w:t>Port</w:t>
+      </w:r>
+      <w:r>
+        <w:t>/</w:t>
+      </w:r>
+      <w:r>
+        <w:t>path/</w:t>
+      </w:r>
+      <w:r>
+        <w:t>my</w:t>
+      </w:r>
+      <w:r>
+        <w:t>repo</w:t>
+      </w:r>
+      <w:r>
+        <w:t>.git</w:t>
+      </w:r>
+    </w:p>
+    <w:p>
+      <w:r>
+        <w:t>Trong đó:</w:t>
+      </w:r>
+    </w:p>
+    <w:p>
+      <w:r>
+        <w:t xml:space="preserve">+ </w:t>
+      </w:r>
+      <w:r>
+        <w:t>Username: Tên tài khoản đã tạo trên server</w:t>
+      </w:r>
+    </w:p>
+    <w:p>
+      <w:r>
+        <w:t xml:space="preserve">+ </w:t>
+      </w:r>
+      <w:r>
+        <w:t>IP_Server: địa chỉ ip của máy server</w:t>
+      </w:r>
+      <w:r>
+        <w:t xml:space="preserve"> hoặc tên máy server</w:t>
+      </w:r>
+    </w:p>
+    <w:p>
+      <w:r>
+        <w:t xml:space="preserve">+ </w:t>
+      </w:r>
+      <w:r>
+        <w:t>Port: Cổng kết nối đến server</w:t>
+      </w:r>
+    </w:p>
+    <w:p>
+      <w:r>
+        <w:t xml:space="preserve">+ </w:t>
+      </w:r>
+      <w:r>
+        <w:t>Path/</w:t>
+      </w:r>
+      <w:r>
+        <w:t>my</w:t>
+      </w:r>
+      <w:r>
+        <w:t>repo.git: Link đường dẫn đến repo đã tạo</w:t>
+      </w:r>
+    </w:p>
+    <w:p>
+      <w:r>
+        <w:lastRenderedPageBreak/>
+        <w:t>T</w:t>
+      </w:r>
+      <w:r>
+        <w:t>a thử tạo một thay đổi sau đó tạo</w:t>
+      </w:r>
+      <w:r>
+        <w:t xml:space="preserve"> commit và push lên server</w:t>
+      </w:r>
+    </w:p>
+    <w:p>
+      <w:pPr>
+        <w:pBdr>
+          <w:top w:val="single" w:sz="4" w:space="1" w:color="auto"/>
+          <w:left w:val="single" w:sz="4" w:space="4" w:color="auto"/>
+          <w:bottom w:val="single" w:sz="4" w:space="1" w:color="auto"/>
+          <w:right w:val="single" w:sz="4" w:space="4" w:color="auto"/>
+        </w:pBdr>
+      </w:pPr>
+      <w:r>
+        <w:t>git add –all</w:t>
+      </w:r>
+    </w:p>
+    <w:p>
+      <w:pPr>
+        <w:pBdr>
+          <w:top w:val="single" w:sz="4" w:space="1" w:color="auto"/>
+          <w:left w:val="single" w:sz="4" w:space="4" w:color="auto"/>
+          <w:bottom w:val="single" w:sz="4" w:space="1" w:color="auto"/>
+          <w:right w:val="single" w:sz="4" w:space="4" w:color="auto"/>
+        </w:pBdr>
+      </w:pPr>
+      <w:r>
+        <w:t>git commit -am “</w:t>
+      </w:r>
+      <w:r>
+        <w:t>commit 1”</w:t>
+      </w:r>
+    </w:p>
+    <w:p>
+      <w:pPr>
+        <w:pBdr>
+          <w:top w:val="single" w:sz="4" w:space="1" w:color="auto"/>
+          <w:left w:val="single" w:sz="4" w:space="4" w:color="auto"/>
+          <w:bottom w:val="single" w:sz="4" w:space="1" w:color="auto"/>
+          <w:right w:val="single" w:sz="4" w:space="4" w:color="auto"/>
+        </w:pBdr>
+      </w:pPr>
+      <w:r>
+        <w:t>git push origin master</w:t>
+      </w:r>
+    </w:p>
+    <w:p>
+      <w:r>
+        <w:t xml:space="preserve">Về sau nếu bạn muốn </w:t>
+      </w:r>
+      <w:r>
+        <w:t>thay đổi tên đường dẫn url</w:t>
+      </w:r>
+      <w:r>
+        <w:t>, có thể gõ lệnh sau</w:t>
+      </w:r>
+    </w:p>
+    <w:p>
+      <w:pPr>
+        <w:pBdr>
+          <w:top w:val="single" w:sz="4" w:space="1" w:color="auto"/>
+          <w:left w:val="single" w:sz="4" w:space="4" w:color="auto"/>
+          <w:bottom w:val="single" w:sz="4" w:space="1" w:color="auto"/>
+          <w:right w:val="single" w:sz="4" w:space="4" w:color="auto"/>
+        </w:pBdr>
+      </w:pPr>
+      <w:r>
+        <w:t xml:space="preserve">git remote </w:t>
+      </w:r>
+      <w:r>
+        <w:t>set-url</w:t>
+      </w:r>
+      <w:r>
+        <w:t xml:space="preserve"> origin ssh://</w:t>
+      </w:r>
+      <w:r>
+        <w:t>username@IP_Server</w:t>
+      </w:r>
+      <w:r>
+        <w:t>:</w:t>
+      </w:r>
+      <w:r>
+        <w:t>Port</w:t>
+      </w:r>
+      <w:r>
+        <w:t>/</w:t>
+      </w:r>
+      <w:r>
+        <w:t>path/myrepo</w:t>
+      </w:r>
+      <w:r>
+        <w:t>.git</w:t>
+      </w:r>
+    </w:p>
+    <w:p>
+      <w:r>
+        <w:t xml:space="preserve">Nếu dùng </w:t>
+      </w:r>
+      <w:r>
+        <w:rPr>
+          <w:b/>
+        </w:rPr>
+        <w:t>Git D</w:t>
+      </w:r>
+      <w:r>
+        <w:rPr>
+          <w:b/>
+        </w:rPr>
+        <w:t xml:space="preserve">esktop </w:t>
+      </w:r>
+      <w:r>
+        <w:t>ta vào mục tạo clone và vào tab URL , điền đường dẫn đến server như ví dụ dưới đây</w:t>
+      </w:r>
+    </w:p>
+    <w:p>
+      <w:pPr>
+        <w:jc w:val="center"/>
+      </w:pPr>
+      <w:r>
+        <w:rPr>
+          <w:noProof/>
+        </w:rPr>
+        <w:drawing>
+          <wp:inline distT="0" distB="0" distL="0" distR="0" wp14:anchorId="567651DA" wp14:editId="682A9363">
+            <wp:extent cx="4382219" cy="2734285"/>
+            <wp:effectExtent l="0" t="0" r="0" b="9525"/>
+            <wp:docPr id="13" name="Picture 13"/>
+            <wp:cNvGraphicFramePr>
+              <a:graphicFrameLocks xmlns:a="http://schemas.openxmlformats.org/drawingml/2006/main" noChangeAspect="1"/>
+            </wp:cNvGraphicFramePr>
+            <a:graphic xmlns:a="http://schemas.openxmlformats.org/drawingml/2006/main">
+              <a:graphicData uri="http://schemas.openxmlformats.org/drawingml/2006/picture">
+                <pic:pic xmlns:pic="http://schemas.openxmlformats.org/drawingml/2006/picture">
+                  <pic:nvPicPr>
+                    <pic:cNvPr id="1" name=""/>
+                    <pic:cNvPicPr/>
+                  </pic:nvPicPr>
+                  <pic:blipFill>
+                    <a:blip r:embed="rId22"/>
+                    <a:stretch>
+                      <a:fillRect/>
+                    </a:stretch>
+                  </pic:blipFill>
+                  <pic:spPr>
+                    <a:xfrm>
+                      <a:off x="0" y="0"/>
+                      <a:ext cx="4437887" cy="2769019"/>
                     </a:xfrm>
                     <a:prstGeom prst="rect">
                       <a:avLst/>
@@ -2575,7 +2743,7 @@
 </file>
 
 <file path=customXml/itemProps1.xml><?xml version="1.0" encoding="utf-8"?>
-<ds:datastoreItem xmlns:ds="http://schemas.openxmlformats.org/officeDocument/2006/customXml" ds:itemID="{4F007E07-F62B-49DB-B06A-19976843B855}">
+<ds:datastoreItem xmlns:ds="http://schemas.openxmlformats.org/officeDocument/2006/customXml" ds:itemID="{B12B4C40-3A0C-4635-B537-7CE417907E5B}">
   <ds:schemaRefs>
     <ds:schemaRef ds:uri="http://schemas.openxmlformats.org/officeDocument/2006/bibliography"/>
   </ds:schemaRefs>

</xml_diff>